<commit_message>
CODEVAYY'S TASK3 ADDED text is being added in the files
</commit_message>
<xml_diff>
--- a/yukta/file1_intro.doc.docx
+++ b/yukta/file1_intro.doc.docx
@@ -13,6 +13,30 @@
           <w:u w:val="single"/>
         </w:rPr>
       </w:pPr>
+      <w:bookmarkStart w:id="0" w:name="_GoBack"/>
+      <w:r>
+        <w:rPr>
+          <w:b/>
+          <w:i/>
+          <w:sz w:val="40"/>
+          <w:szCs w:val="40"/>
+          <w:u w:val="single"/>
+        </w:rPr>
+        <w:t>CODEWAYY’S TASK 3</w:t>
+      </w:r>
+    </w:p>
+    <w:bookmarkEnd w:id="0"/>
+    <w:p>
+      <w:pPr>
+        <w:jc w:val="center"/>
+        <w:rPr>
+          <w:b/>
+          <w:i/>
+          <w:sz w:val="40"/>
+          <w:szCs w:val="40"/>
+          <w:u w:val="single"/>
+        </w:rPr>
+      </w:pPr>
       <w:r>
         <w:rPr>
           <w:b/>
@@ -55,7 +79,45 @@
           <w:sz w:val="40"/>
           <w:szCs w:val="40"/>
         </w:rPr>
-        <w:t>I’m Yukta Gaba from Saharanpur, U.P.</w:t>
+        <w:t xml:space="preserve">I’m </w:t>
+      </w:r>
+      <w:proofErr w:type="spellStart"/>
+      <w:r>
+        <w:rPr>
+          <w:i/>
+          <w:sz w:val="40"/>
+          <w:szCs w:val="40"/>
+        </w:rPr>
+        <w:t>Yukta</w:t>
+      </w:r>
+      <w:proofErr w:type="spellEnd"/>
+      <w:r>
+        <w:rPr>
+          <w:i/>
+          <w:sz w:val="40"/>
+          <w:szCs w:val="40"/>
+        </w:rPr>
+        <w:t xml:space="preserve"> </w:t>
+      </w:r>
+      <w:proofErr w:type="spellStart"/>
+      <w:proofErr w:type="gramStart"/>
+      <w:r>
+        <w:rPr>
+          <w:i/>
+          <w:sz w:val="40"/>
+          <w:szCs w:val="40"/>
+        </w:rPr>
+        <w:t>Gaba</w:t>
+      </w:r>
+      <w:proofErr w:type="spellEnd"/>
+      <w:proofErr w:type="gramEnd"/>
+      <w:r>
+        <w:rPr>
+          <w:i/>
+          <w:sz w:val="40"/>
+          <w:szCs w:val="40"/>
+        </w:rPr>
+        <w:t xml:space="preserve"> from Saharanpur, U.P.</w:t>
       </w:r>
     </w:p>
     <w:p>
@@ -89,7 +151,25 @@
           <w:sz w:val="40"/>
           <w:szCs w:val="40"/>
         </w:rPr>
-        <w:t>I’m currently pursuing B.Tech in Computer Science from DIT University, Dehradun.</w:t>
+        <w:t xml:space="preserve">I’m currently pursuing </w:t>
+      </w:r>
+      <w:proofErr w:type="spellStart"/>
+      <w:r>
+        <w:rPr>
+          <w:i/>
+          <w:sz w:val="40"/>
+          <w:szCs w:val="40"/>
+        </w:rPr>
+        <w:t>B.Tech</w:t>
+      </w:r>
+      <w:proofErr w:type="spellEnd"/>
+      <w:r>
+        <w:rPr>
+          <w:i/>
+          <w:sz w:val="40"/>
+          <w:szCs w:val="40"/>
+        </w:rPr>
+        <w:t xml:space="preserve"> in Computer Science from DIT University, Dehradun.</w:t>
       </w:r>
     </w:p>
     <w:p>
@@ -125,8 +205,6 @@
         </w:rPr>
         <w:t>.</w:t>
       </w:r>
-      <w:bookmarkStart w:id="0" w:name="_GoBack"/>
-      <w:bookmarkEnd w:id="0"/>
     </w:p>
     <w:sectPr>
       <w:pgSz w:w="12240" w:h="15840"/>

</xml_diff>

<commit_message>
Made a text file, learning.txt
</commit_message>
<xml_diff>
--- a/yukta/file1_intro.doc.docx
+++ b/yukta/file1_intro.doc.docx
@@ -13,19 +13,39 @@
           <w:u w:val="single"/>
         </w:rPr>
       </w:pPr>
+      <w:r>
+        <w:rPr>
+          <w:b/>
+          <w:i/>
+          <w:sz w:val="40"/>
+          <w:szCs w:val="40"/>
+          <w:u w:val="single"/>
+        </w:rPr>
+        <w:t>"</w:t>
+      </w:r>
+      <w:r>
+        <w:rPr>
+          <w:b/>
+          <w:i/>
+          <w:sz w:val="40"/>
+          <w:szCs w:val="40"/>
+          <w:u w:val="single"/>
+        </w:rPr>
+        <w:t>CODEWAYY’S TASK 3</w:t>
+      </w:r>
+      <w:r>
+        <w:rPr>
+          <w:b/>
+          <w:i/>
+          <w:sz w:val="40"/>
+          <w:szCs w:val="40"/>
+          <w:u w:val="single"/>
+        </w:rPr>
+        <w:t>”</w:t>
+      </w:r>
       <w:bookmarkStart w:id="0" w:name="_GoBack"/>
-      <w:r>
-        <w:rPr>
-          <w:b/>
-          <w:i/>
-          <w:sz w:val="40"/>
-          <w:szCs w:val="40"/>
-          <w:u w:val="single"/>
-        </w:rPr>
-        <w:t>CODEWAYY’S TASK 3</w:t>
-      </w:r>
+      <w:bookmarkEnd w:id="0"/>
     </w:p>
-    <w:bookmarkEnd w:id="0"/>
     <w:p>
       <w:pPr>
         <w:jc w:val="center"/>
@@ -79,45 +99,7 @@
           <w:sz w:val="40"/>
           <w:szCs w:val="40"/>
         </w:rPr>
-        <w:t xml:space="preserve">I’m </w:t>
-      </w:r>
-      <w:proofErr w:type="spellStart"/>
-      <w:r>
-        <w:rPr>
-          <w:i/>
-          <w:sz w:val="40"/>
-          <w:szCs w:val="40"/>
-        </w:rPr>
-        <w:t>Yukta</w:t>
-      </w:r>
-      <w:proofErr w:type="spellEnd"/>
-      <w:r>
-        <w:rPr>
-          <w:i/>
-          <w:sz w:val="40"/>
-          <w:szCs w:val="40"/>
-        </w:rPr>
-        <w:t xml:space="preserve"> </w:t>
-      </w:r>
-      <w:proofErr w:type="spellStart"/>
-      <w:proofErr w:type="gramStart"/>
-      <w:r>
-        <w:rPr>
-          <w:i/>
-          <w:sz w:val="40"/>
-          <w:szCs w:val="40"/>
-        </w:rPr>
-        <w:t>Gaba</w:t>
-      </w:r>
-      <w:proofErr w:type="spellEnd"/>
-      <w:proofErr w:type="gramEnd"/>
-      <w:r>
-        <w:rPr>
-          <w:i/>
-          <w:sz w:val="40"/>
-          <w:szCs w:val="40"/>
-        </w:rPr>
-        <w:t xml:space="preserve"> from Saharanpur, U.P.</w:t>
+        <w:t>I’m Yukta Gaba from Saharanpur, U.P.</w:t>
       </w:r>
     </w:p>
     <w:p>
@@ -151,25 +133,7 @@
           <w:sz w:val="40"/>
           <w:szCs w:val="40"/>
         </w:rPr>
-        <w:t xml:space="preserve">I’m currently pursuing </w:t>
-      </w:r>
-      <w:proofErr w:type="spellStart"/>
-      <w:r>
-        <w:rPr>
-          <w:i/>
-          <w:sz w:val="40"/>
-          <w:szCs w:val="40"/>
-        </w:rPr>
-        <w:t>B.Tech</w:t>
-      </w:r>
-      <w:proofErr w:type="spellEnd"/>
-      <w:r>
-        <w:rPr>
-          <w:i/>
-          <w:sz w:val="40"/>
-          <w:szCs w:val="40"/>
-        </w:rPr>
-        <w:t xml:space="preserve"> in Computer Science from DIT University, Dehradun.</w:t>
+        <w:t>I’m currently pursuing B.Tech in Computer Science from DIT University, Dehradun.</w:t>
       </w:r>
     </w:p>
     <w:p>

</xml_diff>